<commit_message>
distinguish two leaders' data
</commit_message>
<xml_diff>
--- a/SD-App 20200122.docx
+++ b/SD-App 20200122.docx
@@ -402,7 +402,7 @@
           </w:tcPr>
           <w:p>
             <w:r>
-              <w:t>Michelle</w:t>
+              <w:t>Marc Liu</w:t>
             </w:r>
           </w:p>
         </w:tc>
@@ -1079,7 +1079,35 @@
             </w:tcMar>
             <w:vAlign w:val="top"/>
           </w:tcPr>
-          <w:p/>
+          <w:p>
+            <w:r>
+              <w:t>本週完成項目：</w:t>
+              <w:br/>
+              <w:t>學習Swift SPM</w:t>
+              <w:br/>
+              <w:t>年終大掃除</w:t>
+              <w:br/>
+              <w:br/>
+              <w:t>進行中項目：</w:t>
+              <w:br/>
+              <w:t>Auziere後台準備</w:t>
+              <w:br/>
+              <w:t>Parse教學資料準備</w:t>
+              <w:br/>
+              <w:t>學習Promise for Swift</w:t>
+              <w:br/>
+              <w:br/>
+              <w:t>下週預計：</w:t>
+              <w:br/>
+              <w:t>Auziere app後台建置</w:t>
+              <w:br/>
+              <w:t>CEO iPhone進度Review</w:t>
+              <w:br/>
+              <w:t>Parse Server教學: Push Notification</w:t>
+              <w:br/>
+              <w:br/>
+            </w:r>
+          </w:p>
         </w:tc>
         <w:tc>
           <w:tcPr>
@@ -1179,446 +1207,30 @@
             <w:vAlign w:val="top"/>
           </w:tcPr>
           <w:p>
-            <w:pPr>
-              <w:pStyle w:val="純文字"/>
-              <w:rPr>
-                <w:shd w:val="nil" w:color="auto" w:fill="auto"/>
-              </w:rPr>
-            </w:pPr>
-            <w:r>
-              <w:rPr>
-                <w:rFonts w:ascii="新細明體" w:cs="新細明體" w:hAnsi="新細明體" w:eastAsia="新細明體"/>
-                <w:shd w:val="nil" w:color="auto" w:fill="auto"/>
-                <w:rtl w:val="0"/>
-                <w:lang w:val="zh-TW" w:eastAsia="zh-TW"/>
-              </w:rPr>
-              <w:t>本周工作項目</w:t>
-            </w:r>
-            <w:r>
-              <w:rPr>
-                <w:rFonts w:ascii="Calibri" w:hAnsi="Calibri"/>
-                <w:shd w:val="nil" w:color="auto" w:fill="auto"/>
-                <w:rtl w:val="0"/>
-                <w:lang w:val="en-US"/>
-              </w:rPr>
-              <w:t xml:space="preserve">: </w:t>
-            </w:r>
-          </w:p>
-          <w:p>
-            <w:pPr>
-              <w:pStyle w:val="純文字"/>
-              <w:rPr>
-                <w:shd w:val="nil" w:color="auto" w:fill="auto"/>
-                <w:lang w:val="en-US"/>
-              </w:rPr>
-            </w:pPr>
-          </w:p>
-          <w:p>
-            <w:pPr>
-              <w:pStyle w:val="純文字"/>
-              <w:bidi w:val="0"/>
-              <w:ind w:left="0" w:right="0" w:firstLine="0"/>
-              <w:jc w:val="left"/>
-              <w:rPr>
-                <w:shd w:val="nil" w:color="auto" w:fill="auto"/>
-                <w:rtl w:val="0"/>
-              </w:rPr>
-            </w:pPr>
-            <w:r>
-              <w:rPr>
-                <w:rFonts w:ascii="Calibri" w:hAnsi="Calibri"/>
-                <w:shd w:val="nil" w:color="auto" w:fill="auto"/>
-                <w:rtl w:val="0"/>
-                <w:lang w:val="en-US"/>
-              </w:rPr>
-              <w:t>1.</w:t>
-            </w:r>
-            <w:r>
-              <w:rPr>
-                <w:shd w:val="nil" w:color="auto" w:fill="auto"/>
-                <w:rtl w:val="0"/>
-                <w:lang w:val="zh-TW" w:eastAsia="zh-TW"/>
-              </w:rPr>
-              <w:t>維護</w:t>
-            </w:r>
-            <w:r>
-              <w:rPr>
-                <w:rFonts w:ascii="Calibri" w:hAnsi="Calibri"/>
-                <w:shd w:val="nil" w:color="auto" w:fill="auto"/>
-                <w:rtl w:val="0"/>
-                <w:lang w:val="en-US"/>
-              </w:rPr>
-              <w:t>Auziere</w:t>
-            </w:r>
-          </w:p>
-          <w:p>
-            <w:pPr>
-              <w:pStyle w:val="純文字"/>
-              <w:bidi w:val="0"/>
-              <w:ind w:left="0" w:right="0" w:firstLine="0"/>
-              <w:jc w:val="left"/>
-              <w:rPr>
-                <w:shd w:val="nil" w:color="auto" w:fill="auto"/>
-                <w:rtl w:val="0"/>
-              </w:rPr>
-            </w:pPr>
-            <w:r>
-              <w:rPr>
-                <w:rFonts w:ascii="Calibri" w:hAnsi="Calibri"/>
-                <w:shd w:val="nil" w:color="auto" w:fill="auto"/>
-                <w:rtl w:val="0"/>
-                <w:lang w:val="en-US"/>
-              </w:rPr>
-              <w:t>2.APP</w:t>
-            </w:r>
-            <w:r>
-              <w:rPr>
-                <w:shd w:val="nil" w:color="auto" w:fill="auto"/>
-                <w:rtl w:val="0"/>
-                <w:lang w:val="zh-TW" w:eastAsia="zh-TW"/>
-              </w:rPr>
-              <w:t>分享會簡報</w:t>
-            </w:r>
-            <w:r>
-              <w:rPr>
-                <w:rFonts w:ascii="Calibri" w:hAnsi="Calibri"/>
-                <w:shd w:val="nil" w:color="auto" w:fill="auto"/>
-                <w:rtl w:val="0"/>
-                <w:lang w:val="en-US"/>
-              </w:rPr>
-              <w:t xml:space="preserve"> / </w:t>
-            </w:r>
-            <w:r>
-              <w:rPr>
-                <w:shd w:val="nil" w:color="auto" w:fill="auto"/>
-                <w:rtl w:val="0"/>
-                <w:lang w:val="zh-TW" w:eastAsia="zh-TW"/>
-              </w:rPr>
-              <w:t>報告</w:t>
-            </w:r>
-          </w:p>
-          <w:p>
-            <w:pPr>
-              <w:pStyle w:val="純文字"/>
-              <w:bidi w:val="0"/>
-              <w:ind w:left="0" w:right="0" w:firstLine="0"/>
-              <w:jc w:val="left"/>
-              <w:rPr>
-                <w:shd w:val="nil" w:color="auto" w:fill="auto"/>
-                <w:rtl w:val="0"/>
-              </w:rPr>
-            </w:pPr>
-            <w:r>
-              <w:rPr>
-                <w:rFonts w:ascii="Calibri" w:hAnsi="Calibri"/>
-                <w:shd w:val="nil" w:color="auto" w:fill="auto"/>
-                <w:rtl w:val="0"/>
-                <w:lang w:val="en-US"/>
-              </w:rPr>
-              <w:t>3.</w:t>
-            </w:r>
-            <w:r>
-              <w:rPr>
-                <w:shd w:val="nil" w:color="auto" w:fill="auto"/>
-                <w:rtl w:val="0"/>
-                <w:lang w:val="zh-TW" w:eastAsia="zh-TW"/>
-              </w:rPr>
-              <w:t>學習</w:t>
-            </w:r>
-            <w:r>
-              <w:rPr>
-                <w:rFonts w:ascii="Calibri" w:hAnsi="Calibri"/>
-                <w:shd w:val="nil" w:color="auto" w:fill="auto"/>
-                <w:rtl w:val="0"/>
-                <w:lang w:val="en-US"/>
-              </w:rPr>
-              <w:t>Combine - Functional programming</w:t>
-            </w:r>
-          </w:p>
-          <w:p>
-            <w:pPr>
-              <w:pStyle w:val="純文字"/>
-              <w:bidi w:val="0"/>
-              <w:ind w:left="0" w:right="0" w:firstLine="0"/>
-              <w:jc w:val="left"/>
-              <w:rPr>
-                <w:shd w:val="nil" w:color="auto" w:fill="auto"/>
-                <w:rtl w:val="0"/>
-              </w:rPr>
-            </w:pPr>
-            <w:r>
-              <w:rPr>
-                <w:rFonts w:ascii="Calibri" w:hAnsi="Calibri"/>
-                <w:shd w:val="nil" w:color="auto" w:fill="auto"/>
-                <w:rtl w:val="0"/>
-                <w:lang w:val="en-US"/>
-              </w:rPr>
-              <w:t xml:space="preserve">  </w:t>
-            </w:r>
-          </w:p>
-          <w:p>
-            <w:pPr>
-              <w:pStyle w:val="純文字"/>
-              <w:bidi w:val="0"/>
-              <w:ind w:left="0" w:right="0" w:firstLine="0"/>
-              <w:jc w:val="left"/>
-              <w:rPr>
-                <w:shd w:val="nil" w:color="auto" w:fill="auto"/>
-                <w:rtl w:val="0"/>
-              </w:rPr>
-            </w:pPr>
-            <w:r>
-              <w:rPr>
-                <w:rFonts w:ascii="新細明體" w:cs="新細明體" w:hAnsi="新細明體" w:eastAsia="新細明體"/>
-                <w:shd w:val="nil" w:color="auto" w:fill="auto"/>
-                <w:rtl w:val="0"/>
-                <w:lang w:val="zh-TW" w:eastAsia="zh-TW"/>
-              </w:rPr>
-              <w:t>下周工作項目</w:t>
-            </w:r>
-          </w:p>
-          <w:p>
-            <w:pPr>
-              <w:pStyle w:val="純文字"/>
-              <w:bidi w:val="0"/>
-              <w:ind w:left="0" w:right="0" w:firstLine="0"/>
-              <w:jc w:val="left"/>
-              <w:rPr>
-                <w:shd w:val="nil" w:color="auto" w:fill="auto"/>
-                <w:rtl w:val="0"/>
-              </w:rPr>
-            </w:pPr>
-            <w:r>
-              <w:rPr>
-                <w:rFonts w:ascii="Calibri" w:hAnsi="Calibri"/>
-                <w:shd w:val="nil" w:color="auto" w:fill="auto"/>
-                <w:rtl w:val="0"/>
-                <w:lang w:val="en-US"/>
-              </w:rPr>
-              <w:t xml:space="preserve">1. </w:t>
-            </w:r>
-            <w:r>
-              <w:rPr>
-                <w:shd w:val="nil" w:color="auto" w:fill="auto"/>
-                <w:rtl w:val="0"/>
-                <w:lang w:val="zh-TW" w:eastAsia="zh-TW"/>
-              </w:rPr>
-              <w:t>產品：</w:t>
-            </w:r>
-            <w:r>
-              <w:rPr>
-                <w:rFonts w:ascii="Calibri" w:hAnsi="Calibri"/>
-                <w:shd w:val="nil" w:color="auto" w:fill="auto"/>
-                <w:rtl w:val="0"/>
-                <w:lang w:val="en-US"/>
-              </w:rPr>
-              <w:t>Auziere</w:t>
-            </w:r>
-          </w:p>
-          <w:p>
-            <w:pPr>
-              <w:pStyle w:val="純文字"/>
-              <w:bidi w:val="0"/>
-              <w:ind w:left="0" w:right="0" w:firstLine="0"/>
-              <w:jc w:val="left"/>
-              <w:rPr>
-                <w:shd w:val="nil" w:color="auto" w:fill="auto"/>
-                <w:rtl w:val="0"/>
-              </w:rPr>
-            </w:pPr>
-            <w:r>
-              <w:rPr>
-                <w:rFonts w:ascii="Calibri" w:hAnsi="Calibri"/>
-                <w:shd w:val="nil" w:color="auto" w:fill="auto"/>
-                <w:rtl w:val="0"/>
-                <w:lang w:val="en-US"/>
-              </w:rPr>
-              <w:t xml:space="preserve">      </w:t>
-            </w:r>
-            <w:r>
-              <w:rPr>
-                <w:shd w:val="nil" w:color="auto" w:fill="auto"/>
-                <w:rtl w:val="0"/>
-                <w:lang w:val="zh-TW" w:eastAsia="zh-TW"/>
-              </w:rPr>
-              <w:t>維護</w:t>
-            </w:r>
-            <w:r>
-              <w:rPr>
-                <w:rFonts w:ascii="Calibri" w:hAnsi="Calibri"/>
-                <w:shd w:val="nil" w:color="auto" w:fill="auto"/>
-                <w:rtl w:val="0"/>
-                <w:lang w:val="en-US"/>
-              </w:rPr>
-              <w:t>Auziere</w:t>
-            </w:r>
-          </w:p>
-          <w:p>
-            <w:pPr>
-              <w:pStyle w:val="純文字"/>
-              <w:bidi w:val="0"/>
-              <w:ind w:left="0" w:right="0" w:firstLine="0"/>
-              <w:jc w:val="left"/>
-              <w:rPr>
-                <w:shd w:val="nil" w:color="auto" w:fill="auto"/>
-                <w:rtl w:val="0"/>
-              </w:rPr>
-            </w:pPr>
-            <w:r>
-              <w:rPr>
-                <w:rFonts w:ascii="Calibri" w:hAnsi="Calibri"/>
-                <w:shd w:val="nil" w:color="auto" w:fill="auto"/>
-                <w:rtl w:val="0"/>
-                <w:lang w:val="en-US"/>
-              </w:rPr>
-              <w:t xml:space="preserve">      </w:t>
-            </w:r>
-            <w:r>
-              <w:rPr>
-                <w:shd w:val="nil" w:color="auto" w:fill="auto"/>
-                <w:rtl w:val="0"/>
-                <w:lang w:val="zh-TW" w:eastAsia="zh-TW"/>
-              </w:rPr>
-              <w:t>維護</w:t>
-            </w:r>
-            <w:r>
-              <w:rPr>
-                <w:rFonts w:ascii="Calibri" w:hAnsi="Calibri"/>
-                <w:shd w:val="nil" w:color="auto" w:fill="auto"/>
-                <w:rtl w:val="0"/>
-                <w:lang w:val="en-US"/>
-              </w:rPr>
-              <w:t>eBook (</w:t>
-            </w:r>
-            <w:r>
-              <w:rPr>
-                <w:shd w:val="nil" w:color="auto" w:fill="auto"/>
-                <w:rtl w:val="0"/>
-                <w:lang w:val="zh-TW" w:eastAsia="zh-TW"/>
-              </w:rPr>
-              <w:t>加上新功能</w:t>
-            </w:r>
-            <w:r>
-              <w:rPr>
-                <w:rFonts w:ascii="Calibri" w:hAnsi="Calibri"/>
-                <w:shd w:val="nil" w:color="auto" w:fill="auto"/>
-                <w:rtl w:val="0"/>
-                <w:lang w:val="en-US"/>
-              </w:rPr>
-              <w:t>)</w:t>
-            </w:r>
-          </w:p>
-          <w:p>
-            <w:pPr>
-              <w:pStyle w:val="純文字"/>
-              <w:rPr>
-                <w:shd w:val="nil" w:color="auto" w:fill="auto"/>
-                <w:lang w:val="en-US"/>
-              </w:rPr>
-            </w:pPr>
-          </w:p>
-          <w:p>
-            <w:pPr>
-              <w:pStyle w:val="純文字"/>
-              <w:bidi w:val="0"/>
-              <w:ind w:left="0" w:right="0" w:firstLine="0"/>
-              <w:jc w:val="left"/>
-              <w:rPr>
-                <w:shd w:val="nil" w:color="auto" w:fill="auto"/>
-                <w:rtl w:val="0"/>
-              </w:rPr>
-            </w:pPr>
-            <w:r>
-              <w:rPr>
-                <w:rFonts w:ascii="Calibri" w:hAnsi="Calibri"/>
-                <w:shd w:val="nil" w:color="auto" w:fill="auto"/>
-                <w:rtl w:val="0"/>
-                <w:lang w:val="en-US"/>
-              </w:rPr>
-              <w:t xml:space="preserve">2. </w:t>
-            </w:r>
-            <w:r>
-              <w:rPr>
-                <w:shd w:val="nil" w:color="auto" w:fill="auto"/>
-                <w:rtl w:val="0"/>
-                <w:lang w:val="zh-CN" w:eastAsia="zh-CN"/>
-              </w:rPr>
-              <w:t>其它：</w:t>
-            </w:r>
-          </w:p>
-          <w:p>
-            <w:pPr>
-              <w:pStyle w:val="純文字"/>
-              <w:bidi w:val="0"/>
-              <w:ind w:left="0" w:right="0" w:firstLine="0"/>
-              <w:jc w:val="left"/>
-              <w:rPr>
-                <w:shd w:val="nil" w:color="auto" w:fill="auto"/>
-                <w:rtl w:val="0"/>
-              </w:rPr>
-            </w:pPr>
-            <w:r>
-              <w:rPr>
-                <w:rFonts w:ascii="Calibri" w:hAnsi="Calibri"/>
-                <w:shd w:val="nil" w:color="auto" w:fill="auto"/>
-                <w:rtl w:val="0"/>
-                <w:lang w:val="en-US"/>
-              </w:rPr>
-              <w:t xml:space="preserve">      1. </w:t>
-            </w:r>
-            <w:r>
-              <w:rPr>
-                <w:shd w:val="nil" w:color="auto" w:fill="auto"/>
-                <w:rtl w:val="0"/>
-                <w:lang w:val="zh-TW" w:eastAsia="zh-TW"/>
-              </w:rPr>
-              <w:t>學習</w:t>
-            </w:r>
-            <w:r>
-              <w:rPr>
-                <w:rFonts w:ascii="Calibri" w:hAnsi="Calibri"/>
-                <w:shd w:val="nil" w:color="auto" w:fill="auto"/>
-                <w:rtl w:val="0"/>
-                <w:lang w:val="en-US"/>
-              </w:rPr>
-              <w:t>UISplitViewController / UIPrintInteractionController</w:t>
-            </w:r>
-          </w:p>
-          <w:p>
-            <w:pPr>
-              <w:pStyle w:val="純文字"/>
-              <w:bidi w:val="0"/>
-              <w:ind w:left="0" w:right="0" w:firstLine="0"/>
-              <w:jc w:val="left"/>
-              <w:rPr>
-                <w:rtl w:val="0"/>
-              </w:rPr>
-            </w:pPr>
-            <w:r>
-              <w:rPr>
-                <w:rFonts w:ascii="Calibri" w:hAnsi="Calibri"/>
-                <w:shd w:val="nil" w:color="auto" w:fill="auto"/>
-                <w:rtl w:val="0"/>
-                <w:lang w:val="en-US"/>
-              </w:rPr>
-              <w:t xml:space="preserve">      2. </w:t>
-            </w:r>
-            <w:r>
-              <w:rPr>
-                <w:shd w:val="nil" w:color="auto" w:fill="auto"/>
-                <w:rtl w:val="0"/>
-                <w:lang w:val="zh-TW" w:eastAsia="zh-TW"/>
-              </w:rPr>
-              <w:t>全新安裝</w:t>
-            </w:r>
-            <w:r>
-              <w:rPr>
-                <w:rFonts w:ascii="Calibri" w:hAnsi="Calibri"/>
-                <w:shd w:val="nil" w:color="auto" w:fill="auto"/>
-                <w:rtl w:val="0"/>
-                <w:lang w:val="en-US"/>
-              </w:rPr>
-              <w:t xml:space="preserve">macOS 10.16 Big Sur       </w:t>
+            <w:r>
+              <w:t>本週完成項目：</w:t>
+              <w:br/>
+              <w:t>學習Android Navigation 元件</w:t>
+              <w:br/>
+              <w:t>學習Parse Server (Swift / js)</w:t>
+              <w:br/>
+              <w:br/>
+              <w:t>進行中項目：</w:t>
+              <w:br/>
+              <w:t>測試微信SDK (APP -&gt; 小程序)</w:t>
+              <w:br/>
+              <w:t>協助修正產品APP跳轉問題</w:t>
+              <w:br/>
+              <w:br/>
+              <w:t>下週預計：</w:t>
+              <w:br/>
+              <w:t>測試微信SDK (APP -&gt; 小程序)</w:t>
+              <w:br/>
+              <w:t>協助修正產品APP跳轉問題</w:t>
+              <w:br/>
+              <w:t>學習Parse Server (Swift / js)</w:t>
+              <w:br/>
+              <w:br/>
             </w:r>
           </w:p>
         </w:tc>
@@ -1685,533 +1297,29 @@
             <w:vAlign w:val="top"/>
           </w:tcPr>
           <w:p>
-            <w:pPr>
-              <w:pStyle w:val="純文字"/>
-              <w:rPr>
-                <w:shd w:val="nil" w:color="auto" w:fill="auto"/>
-              </w:rPr>
-            </w:pPr>
-            <w:r>
-              <w:rPr>
-                <w:rFonts w:ascii="新細明體" w:cs="新細明體" w:hAnsi="新細明體" w:eastAsia="新細明體"/>
-                <w:shd w:val="nil" w:color="auto" w:fill="auto"/>
-                <w:rtl w:val="0"/>
-                <w:lang w:val="zh-TW" w:eastAsia="zh-TW"/>
-              </w:rPr>
+            <w:r>
               <w:t>本週完成項目：</w:t>
-            </w:r>
-          </w:p>
-          <w:p>
-            <w:pPr>
-              <w:pStyle w:val="純文字"/>
-              <w:bidi w:val="0"/>
-              <w:ind w:left="0" w:right="0" w:firstLine="0"/>
-              <w:jc w:val="left"/>
-              <w:rPr>
-                <w:rFonts w:ascii="新細明體" w:cs="新細明體" w:hAnsi="新細明體" w:eastAsia="新細明體"/>
-                <w:shd w:val="nil" w:color="auto" w:fill="auto"/>
-                <w:rtl w:val="0"/>
-              </w:rPr>
-            </w:pPr>
-            <w:r>
-              <w:rPr>
-                <w:rFonts w:ascii="新細明體" w:cs="新細明體" w:hAnsi="新細明體" w:eastAsia="新細明體"/>
-                <w:shd w:val="nil" w:color="auto" w:fill="auto"/>
-                <w:rtl w:val="0"/>
-                <w:lang w:val="zh-TW" w:eastAsia="zh-TW"/>
-              </w:rPr>
-              <w:t xml:space="preserve">1. </w:t>
-            </w:r>
-            <w:r>
-              <w:rPr>
-                <w:rFonts w:ascii="新細明體" w:cs="新細明體" w:hAnsi="新細明體" w:eastAsia="新細明體"/>
-                <w:shd w:val="nil" w:color="auto" w:fill="auto"/>
-                <w:rtl w:val="0"/>
-                <w:lang w:val="zh-TW" w:eastAsia="zh-TW"/>
-              </w:rPr>
-              <w:t>產品：</w:t>
-            </w:r>
-            <w:r>
-              <w:rPr>
-                <w:rFonts w:ascii="新細明體" w:cs="新細明體" w:hAnsi="新細明體" w:eastAsia="新細明體"/>
-                <w:shd w:val="nil" w:color="auto" w:fill="auto"/>
-                <w:rtl w:val="0"/>
-                <w:lang w:val="zh-TW" w:eastAsia="zh-TW"/>
-              </w:rPr>
-              <w:t>BrandApp - iOS</w:t>
-            </w:r>
-          </w:p>
-          <w:p>
-            <w:pPr>
-              <w:pStyle w:val="純文字"/>
-              <w:bidi w:val="0"/>
-              <w:ind w:left="0" w:right="0" w:firstLine="0"/>
-              <w:jc w:val="left"/>
-              <w:rPr>
-                <w:rFonts w:ascii="新細明體" w:cs="新細明體" w:hAnsi="新細明體" w:eastAsia="新細明體"/>
-                <w:shd w:val="nil" w:color="auto" w:fill="auto"/>
-                <w:rtl w:val="0"/>
-              </w:rPr>
-            </w:pPr>
-            <w:r>
-              <w:rPr>
-                <w:rFonts w:ascii="新細明體" w:cs="新細明體" w:hAnsi="新細明體" w:eastAsia="新細明體"/>
-                <w:shd w:val="nil" w:color="auto" w:fill="auto"/>
-                <w:rtl w:val="0"/>
-                <w:lang w:val="zh-TW" w:eastAsia="zh-TW"/>
-              </w:rPr>
-              <w:t xml:space="preserve">            1. </w:t>
-            </w:r>
-            <w:r>
-              <w:rPr>
-                <w:rFonts w:ascii="新細明體" w:cs="新細明體" w:hAnsi="新細明體" w:eastAsia="新細明體"/>
-                <w:shd w:val="nil" w:color="auto" w:fill="auto"/>
-                <w:rtl w:val="0"/>
-                <w:lang w:val="zh-TW" w:eastAsia="zh-TW"/>
-              </w:rPr>
-              <w:t>協助</w:t>
-            </w:r>
-            <w:r>
-              <w:rPr>
-                <w:rFonts w:ascii="新細明體" w:cs="新細明體" w:hAnsi="新細明體" w:eastAsia="新細明體"/>
-                <w:shd w:val="nil" w:color="auto" w:fill="auto"/>
-                <w:rtl w:val="0"/>
-                <w:lang w:val="zh-TW" w:eastAsia="zh-TW"/>
-              </w:rPr>
-              <w:t>PM</w:t>
-            </w:r>
-            <w:r>
-              <w:rPr>
-                <w:rFonts w:ascii="新細明體" w:cs="新細明體" w:hAnsi="新細明體" w:eastAsia="新細明體"/>
-                <w:shd w:val="nil" w:color="auto" w:fill="auto"/>
-                <w:rtl w:val="0"/>
-                <w:lang w:val="zh-TW" w:eastAsia="zh-TW"/>
-              </w:rPr>
-              <w:t>上架</w:t>
-            </w:r>
-            <w:r>
-              <w:rPr>
-                <w:rFonts w:ascii="新細明體" w:cs="新細明體" w:hAnsi="新細明體" w:eastAsia="新細明體"/>
-                <w:shd w:val="nil" w:color="auto" w:fill="auto"/>
-                <w:rtl w:val="0"/>
-                <w:lang w:val="zh-TW" w:eastAsia="zh-TW"/>
-              </w:rPr>
-              <w:t>EB spa v4.1.2</w:t>
-            </w:r>
-          </w:p>
-          <w:p>
-            <w:pPr>
-              <w:pStyle w:val="純文字"/>
-              <w:bidi w:val="0"/>
-              <w:ind w:left="0" w:right="0" w:firstLine="0"/>
-              <w:jc w:val="left"/>
-              <w:rPr>
-                <w:rFonts w:ascii="新細明體" w:cs="新細明體" w:hAnsi="新細明體" w:eastAsia="新細明體"/>
-                <w:shd w:val="nil" w:color="auto" w:fill="auto"/>
-                <w:rtl w:val="0"/>
-              </w:rPr>
-            </w:pPr>
-            <w:r>
-              <w:rPr>
-                <w:rFonts w:ascii="新細明體" w:cs="新細明體" w:hAnsi="新細明體" w:eastAsia="新細明體"/>
-                <w:shd w:val="nil" w:color="auto" w:fill="auto"/>
-                <w:rtl w:val="0"/>
-                <w:lang w:val="zh-TW" w:eastAsia="zh-TW"/>
-              </w:rPr>
-              <w:t xml:space="preserve">2. </w:t>
-            </w:r>
-            <w:r>
-              <w:rPr>
-                <w:rFonts w:ascii="新細明體" w:cs="新細明體" w:hAnsi="新細明體" w:eastAsia="新細明體"/>
-                <w:shd w:val="nil" w:color="auto" w:fill="auto"/>
-                <w:rtl w:val="0"/>
-                <w:lang w:val="zh-TW" w:eastAsia="zh-TW"/>
-              </w:rPr>
-              <w:t>產品：</w:t>
-            </w:r>
-            <w:r>
-              <w:rPr>
-                <w:rFonts w:ascii="新細明體" w:cs="新細明體" w:hAnsi="新細明體" w:eastAsia="新細明體"/>
-                <w:shd w:val="nil" w:color="auto" w:fill="auto"/>
-                <w:rtl w:val="0"/>
-                <w:lang w:val="zh-TW" w:eastAsia="zh-TW"/>
-              </w:rPr>
-              <w:t>southelite - iOS</w:t>
-            </w:r>
-          </w:p>
-          <w:p>
-            <w:pPr>
-              <w:pStyle w:val="純文字"/>
-              <w:bidi w:val="0"/>
-              <w:ind w:left="0" w:right="0" w:firstLine="0"/>
-              <w:jc w:val="left"/>
-              <w:rPr>
-                <w:rFonts w:ascii="新細明體" w:cs="新細明體" w:hAnsi="新細明體" w:eastAsia="新細明體"/>
-                <w:shd w:val="nil" w:color="auto" w:fill="auto"/>
-                <w:rtl w:val="0"/>
-              </w:rPr>
-            </w:pPr>
-            <w:r>
-              <w:rPr>
-                <w:rFonts w:ascii="新細明體" w:cs="新細明體" w:hAnsi="新細明體" w:eastAsia="新細明體"/>
-                <w:shd w:val="nil" w:color="auto" w:fill="auto"/>
-                <w:rtl w:val="0"/>
-                <w:lang w:val="zh-TW" w:eastAsia="zh-TW"/>
-              </w:rPr>
-              <w:t xml:space="preserve">            1. </w:t>
-            </w:r>
-            <w:r>
-              <w:rPr>
-                <w:rFonts w:ascii="新細明體" w:cs="新細明體" w:hAnsi="新細明體" w:eastAsia="新細明體"/>
-                <w:shd w:val="nil" w:color="auto" w:fill="auto"/>
-                <w:rtl w:val="0"/>
-                <w:lang w:val="zh-TW" w:eastAsia="zh-TW"/>
-              </w:rPr>
-              <w:t>點擊齒輪上的</w:t>
-            </w:r>
-            <w:r>
-              <w:rPr>
-                <w:rFonts w:ascii="新細明體" w:cs="新細明體" w:hAnsi="新細明體" w:eastAsia="新細明體"/>
-                <w:shd w:val="nil" w:color="auto" w:fill="auto"/>
-                <w:rtl w:val="0"/>
-                <w:lang w:val="zh-TW" w:eastAsia="zh-TW"/>
-              </w:rPr>
-              <w:t>icon</w:t>
-            </w:r>
-            <w:r>
-              <w:rPr>
-                <w:rFonts w:ascii="新細明體" w:cs="新細明體" w:hAnsi="新細明體" w:eastAsia="新細明體"/>
-                <w:shd w:val="nil" w:color="auto" w:fill="auto"/>
-                <w:rtl w:val="0"/>
-                <w:lang w:val="zh-TW" w:eastAsia="zh-TW"/>
-              </w:rPr>
-              <w:t>需可以切換頁面</w:t>
-            </w:r>
-          </w:p>
-          <w:p>
-            <w:pPr>
-              <w:pStyle w:val="純文字"/>
-              <w:bidi w:val="0"/>
-              <w:ind w:left="0" w:right="0" w:firstLine="0"/>
-              <w:jc w:val="left"/>
-              <w:rPr>
-                <w:rFonts w:ascii="新細明體" w:cs="新細明體" w:hAnsi="新細明體" w:eastAsia="新細明體"/>
-                <w:shd w:val="nil" w:color="auto" w:fill="auto"/>
-                <w:rtl w:val="0"/>
-              </w:rPr>
-            </w:pPr>
-            <w:r>
-              <w:rPr>
-                <w:rFonts w:ascii="新細明體" w:cs="新細明體" w:hAnsi="新細明體" w:eastAsia="新細明體"/>
-                <w:shd w:val="nil" w:color="auto" w:fill="auto"/>
-                <w:rtl w:val="0"/>
-                <w:lang w:val="zh-TW" w:eastAsia="zh-TW"/>
-              </w:rPr>
-              <w:t xml:space="preserve">            2. </w:t>
-            </w:r>
-            <w:r>
-              <w:rPr>
-                <w:rFonts w:ascii="新細明體" w:cs="新細明體" w:hAnsi="新細明體" w:eastAsia="新細明體"/>
-                <w:shd w:val="nil" w:color="auto" w:fill="auto"/>
-                <w:rtl w:val="0"/>
-                <w:lang w:val="zh-TW" w:eastAsia="zh-TW"/>
-              </w:rPr>
-              <w:t>發佈測試版</w:t>
-            </w:r>
-            <w:r>
-              <w:rPr>
-                <w:rFonts w:ascii="新細明體" w:cs="新細明體" w:hAnsi="新細明體" w:eastAsia="新細明體"/>
-                <w:shd w:val="nil" w:color="auto" w:fill="auto"/>
-                <w:rtl w:val="0"/>
-                <w:lang w:val="zh-TW" w:eastAsia="zh-TW"/>
-              </w:rPr>
-              <w:t>v3.17.4</w:t>
-            </w:r>
-          </w:p>
-          <w:p>
-            <w:pPr>
-              <w:pStyle w:val="純文字"/>
-              <w:bidi w:val="0"/>
-              <w:ind w:left="0" w:right="0" w:firstLine="0"/>
-              <w:jc w:val="left"/>
-              <w:rPr>
-                <w:rFonts w:ascii="新細明體" w:cs="新細明體" w:hAnsi="新細明體" w:eastAsia="新細明體"/>
-                <w:shd w:val="nil" w:color="auto" w:fill="auto"/>
-                <w:rtl w:val="0"/>
-              </w:rPr>
-            </w:pPr>
-            <w:r>
-              <w:rPr>
-                <w:rFonts w:ascii="新細明體" w:cs="新細明體" w:hAnsi="新細明體" w:eastAsia="新細明體"/>
-                <w:shd w:val="nil" w:color="auto" w:fill="auto"/>
-                <w:rtl w:val="0"/>
-                <w:lang w:val="zh-TW" w:eastAsia="zh-TW"/>
-              </w:rPr>
-              <w:t xml:space="preserve"> 3. </w:t>
-            </w:r>
-            <w:r>
-              <w:rPr>
-                <w:rFonts w:ascii="新細明體" w:cs="新細明體" w:hAnsi="新細明體" w:eastAsia="新細明體"/>
-                <w:shd w:val="nil" w:color="auto" w:fill="auto"/>
-                <w:rtl w:val="0"/>
-                <w:lang w:val="zh-TW" w:eastAsia="zh-TW"/>
-              </w:rPr>
-              <w:t>其他：</w:t>
-            </w:r>
-          </w:p>
-          <w:p>
-            <w:pPr>
-              <w:pStyle w:val="純文字"/>
-              <w:bidi w:val="0"/>
-              <w:ind w:left="0" w:right="0" w:firstLine="0"/>
-              <w:jc w:val="left"/>
-              <w:rPr>
-                <w:rFonts w:ascii="新細明體" w:cs="新細明體" w:hAnsi="新細明體" w:eastAsia="新細明體"/>
-                <w:shd w:val="nil" w:color="auto" w:fill="auto"/>
-                <w:rtl w:val="0"/>
-              </w:rPr>
-            </w:pPr>
-            <w:r>
-              <w:rPr>
-                <w:rFonts w:ascii="新細明體" w:cs="新細明體" w:hAnsi="新細明體" w:eastAsia="新細明體"/>
-                <w:shd w:val="nil" w:color="auto" w:fill="auto"/>
-                <w:rtl w:val="0"/>
-                <w:lang w:val="zh-TW" w:eastAsia="zh-TW"/>
-              </w:rPr>
-              <w:t xml:space="preserve">            1. </w:t>
-            </w:r>
-            <w:r>
-              <w:rPr>
-                <w:rFonts w:ascii="新細明體" w:cs="新細明體" w:hAnsi="新細明體" w:eastAsia="新細明體"/>
-                <w:shd w:val="nil" w:color="auto" w:fill="auto"/>
-                <w:rtl w:val="0"/>
-                <w:lang w:val="zh-TW" w:eastAsia="zh-TW"/>
-              </w:rPr>
-              <w:t>準備</w:t>
-            </w:r>
-            <w:r>
-              <w:rPr>
-                <w:rFonts w:ascii="新細明體" w:cs="新細明體" w:hAnsi="新細明體" w:eastAsia="新細明體"/>
-                <w:shd w:val="nil" w:color="auto" w:fill="auto"/>
-                <w:rtl w:val="0"/>
-                <w:lang w:val="zh-TW" w:eastAsia="zh-TW"/>
-              </w:rPr>
-              <w:t>App</w:t>
-            </w:r>
-            <w:r>
-              <w:rPr>
-                <w:rFonts w:ascii="新細明體" w:cs="新細明體" w:hAnsi="新細明體" w:eastAsia="新細明體"/>
-                <w:shd w:val="nil" w:color="auto" w:fill="auto"/>
-                <w:rtl w:val="0"/>
-                <w:lang w:val="zh-TW" w:eastAsia="zh-TW"/>
-              </w:rPr>
-              <w:t>分享會報告（台北捷運</w:t>
-            </w:r>
-            <w:r>
-              <w:rPr>
-                <w:rFonts w:ascii="新細明體" w:cs="新細明體" w:hAnsi="新細明體" w:eastAsia="新細明體"/>
-                <w:shd w:val="nil" w:color="auto" w:fill="auto"/>
-                <w:rtl w:val="0"/>
-                <w:lang w:val="zh-TW" w:eastAsia="zh-TW"/>
-              </w:rPr>
-              <w:t>GO</w:t>
-            </w:r>
-            <w:r>
-              <w:rPr>
-                <w:rFonts w:ascii="新細明體" w:cs="新細明體" w:hAnsi="新細明體" w:eastAsia="新細明體"/>
-                <w:shd w:val="nil" w:color="auto" w:fill="auto"/>
-                <w:rtl w:val="0"/>
-                <w:lang w:val="zh-TW" w:eastAsia="zh-TW"/>
-              </w:rPr>
-              <w:t>）</w:t>
-            </w:r>
-          </w:p>
-          <w:p>
-            <w:pPr>
-              <w:pStyle w:val="純文字"/>
-              <w:rPr>
-                <w:shd w:val="nil" w:color="auto" w:fill="auto"/>
-                <w:lang w:val="en-US"/>
-              </w:rPr>
-            </w:pPr>
-          </w:p>
-          <w:p>
-            <w:pPr>
-              <w:pStyle w:val="純文字"/>
-              <w:bidi w:val="0"/>
-              <w:ind w:left="0" w:right="0" w:firstLine="0"/>
-              <w:jc w:val="left"/>
-              <w:rPr>
-                <w:shd w:val="nil" w:color="auto" w:fill="auto"/>
-                <w:rtl w:val="0"/>
-              </w:rPr>
-            </w:pPr>
-            <w:r>
-              <w:rPr>
-                <w:rFonts w:ascii="新細明體" w:cs="新細明體" w:hAnsi="新細明體" w:eastAsia="新細明體"/>
-                <w:shd w:val="nil" w:color="auto" w:fill="auto"/>
-                <w:rtl w:val="0"/>
-                <w:lang w:val="zh-TW" w:eastAsia="zh-TW"/>
-              </w:rPr>
-              <w:t>下週規劃</w:t>
-            </w:r>
-          </w:p>
-          <w:p>
-            <w:pPr>
-              <w:pStyle w:val="純文字"/>
-              <w:bidi w:val="0"/>
-              <w:ind w:left="0" w:right="0" w:firstLine="0"/>
-              <w:jc w:val="left"/>
-              <w:rPr>
-                <w:rFonts w:ascii="新細明體" w:cs="新細明體" w:hAnsi="新細明體" w:eastAsia="新細明體"/>
-                <w:shd w:val="nil" w:color="auto" w:fill="auto"/>
-                <w:rtl w:val="0"/>
-              </w:rPr>
-            </w:pPr>
-            <w:r>
-              <w:rPr>
-                <w:rFonts w:ascii="新細明體" w:cs="新細明體" w:hAnsi="新細明體" w:eastAsia="新細明體"/>
-                <w:shd w:val="nil" w:color="auto" w:fill="auto"/>
-                <w:rtl w:val="0"/>
-                <w:lang w:val="zh-TW" w:eastAsia="zh-TW"/>
-              </w:rPr>
-              <w:t>產品：</w:t>
-            </w:r>
-            <w:r>
-              <w:rPr>
-                <w:rFonts w:ascii="新細明體" w:cs="新細明體" w:hAnsi="新細明體" w:eastAsia="新細明體"/>
-                <w:shd w:val="nil" w:color="auto" w:fill="auto"/>
-                <w:rtl w:val="0"/>
-                <w:lang w:val="zh-TW" w:eastAsia="zh-TW"/>
-              </w:rPr>
-              <w:t>southelite - iOS</w:t>
-            </w:r>
-          </w:p>
-          <w:p>
-            <w:pPr>
-              <w:pStyle w:val="純文字"/>
-              <w:bidi w:val="0"/>
-              <w:ind w:left="0" w:right="0" w:firstLine="0"/>
-              <w:jc w:val="left"/>
-              <w:rPr>
-                <w:rFonts w:ascii="新細明體" w:cs="新細明體" w:hAnsi="新細明體" w:eastAsia="新細明體"/>
-                <w:shd w:val="nil" w:color="auto" w:fill="auto"/>
-                <w:rtl w:val="0"/>
-              </w:rPr>
-            </w:pPr>
-            <w:r>
-              <w:rPr>
-                <w:rFonts w:ascii="新細明體" w:cs="新細明體" w:hAnsi="新細明體" w:eastAsia="新細明體"/>
-                <w:shd w:val="nil" w:color="auto" w:fill="auto"/>
-                <w:rtl w:val="0"/>
-                <w:lang w:val="zh-TW" w:eastAsia="zh-TW"/>
-              </w:rPr>
-              <w:t xml:space="preserve">      1.  </w:t>
-            </w:r>
-            <w:r>
-              <w:rPr>
-                <w:rFonts w:ascii="新細明體" w:cs="新細明體" w:hAnsi="新細明體" w:eastAsia="新細明體"/>
-                <w:shd w:val="nil" w:color="auto" w:fill="auto"/>
-                <w:rtl w:val="0"/>
-                <w:lang w:val="zh-TW" w:eastAsia="zh-TW"/>
-              </w:rPr>
-              <w:t>活動</w:t>
-            </w:r>
-            <w:r>
-              <w:rPr>
-                <w:rFonts w:ascii="新細明體" w:cs="新細明體" w:hAnsi="新細明體" w:eastAsia="新細明體"/>
-                <w:shd w:val="nil" w:color="auto" w:fill="auto"/>
-                <w:rtl w:val="0"/>
-                <w:lang w:val="zh-TW" w:eastAsia="zh-TW"/>
-              </w:rPr>
-              <w:t>/</w:t>
-            </w:r>
-            <w:r>
-              <w:rPr>
-                <w:rFonts w:ascii="新細明體" w:cs="新細明體" w:hAnsi="新細明體" w:eastAsia="新細明體"/>
-                <w:shd w:val="nil" w:color="auto" w:fill="auto"/>
-                <w:rtl w:val="0"/>
-                <w:lang w:val="zh-TW" w:eastAsia="zh-TW"/>
-              </w:rPr>
-              <w:t>一般訊息齒輪也要出現</w:t>
-            </w:r>
-          </w:p>
-          <w:p>
-            <w:pPr>
-              <w:pStyle w:val="純文字"/>
-              <w:bidi w:val="0"/>
-              <w:ind w:left="0" w:right="0" w:firstLine="0"/>
-              <w:jc w:val="left"/>
-              <w:rPr>
-                <w:rFonts w:ascii="新細明體" w:cs="新細明體" w:hAnsi="新細明體" w:eastAsia="新細明體"/>
-                <w:shd w:val="nil" w:color="auto" w:fill="auto"/>
-                <w:rtl w:val="0"/>
-              </w:rPr>
-            </w:pPr>
-            <w:r>
-              <w:rPr>
-                <w:rFonts w:ascii="新細明體" w:cs="新細明體" w:hAnsi="新細明體" w:eastAsia="新細明體"/>
-                <w:shd w:val="nil" w:color="auto" w:fill="auto"/>
-                <w:rtl w:val="0"/>
-                <w:lang w:val="zh-TW" w:eastAsia="zh-TW"/>
-              </w:rPr>
-              <w:t>其他</w:t>
-            </w:r>
-          </w:p>
-          <w:p>
-            <w:pPr>
-              <w:pStyle w:val="純文字"/>
-              <w:bidi w:val="0"/>
-              <w:ind w:left="0" w:right="0" w:firstLine="0"/>
-              <w:jc w:val="left"/>
-              <w:rPr>
-                <w:rtl w:val="0"/>
-              </w:rPr>
-            </w:pPr>
-            <w:r>
-              <w:rPr>
-                <w:rFonts w:ascii="新細明體" w:cs="新細明體" w:hAnsi="新細明體" w:eastAsia="新細明體"/>
-                <w:shd w:val="nil" w:color="auto" w:fill="auto"/>
-                <w:rtl w:val="0"/>
-                <w:lang w:val="zh-TW" w:eastAsia="zh-TW"/>
-              </w:rPr>
-              <w:t xml:space="preserve">      1. </w:t>
-            </w:r>
-            <w:r>
-              <w:rPr>
-                <w:rFonts w:ascii="新細明體" w:cs="新細明體" w:hAnsi="新細明體" w:eastAsia="新細明體"/>
-                <w:shd w:val="nil" w:color="auto" w:fill="auto"/>
-                <w:rtl w:val="0"/>
-                <w:lang w:val="zh-TW" w:eastAsia="zh-TW"/>
-              </w:rPr>
-              <w:t>準備</w:t>
-            </w:r>
-            <w:r>
-              <w:rPr>
-                <w:rFonts w:ascii="新細明體" w:cs="新細明體" w:hAnsi="新細明體" w:eastAsia="新細明體"/>
-                <w:shd w:val="nil" w:color="auto" w:fill="auto"/>
-                <w:rtl w:val="0"/>
-                <w:lang w:val="zh-TW" w:eastAsia="zh-TW"/>
-              </w:rPr>
-              <w:t>App</w:t>
-            </w:r>
-            <w:r>
-              <w:rPr>
-                <w:rFonts w:ascii="新細明體" w:cs="新細明體" w:hAnsi="新細明體" w:eastAsia="新細明體"/>
-                <w:shd w:val="nil" w:color="auto" w:fill="auto"/>
-                <w:rtl w:val="0"/>
-                <w:lang w:val="zh-TW" w:eastAsia="zh-TW"/>
-              </w:rPr>
-              <w:t>分享會報告主題</w:t>
-            </w:r>
-            <w:r>
-              <w:rPr>
-                <w:rFonts w:ascii="新細明體" w:cs="新細明體" w:hAnsi="新細明體" w:eastAsia="新細明體"/>
-                <w:shd w:val="nil" w:color="auto" w:fill="auto"/>
-                <w:rtl w:val="0"/>
-                <w:lang w:val="zh-TW" w:eastAsia="zh-TW"/>
-              </w:rPr>
-              <w:t>(PXPay)</w:t>
+              <w:br/>
+              <w:t>年終大掃除</w:t>
+              <w:br/>
+              <w:t>IITToolbox文具申請V1.1上線</w:t>
+              <w:br/>
+              <w:br/>
+              <w:t>進行中項目：</w:t>
+              <w:br/>
+              <w:t>修正產品APP微信分享跳轉問題</w:t>
+              <w:br/>
+              <w:t>開發IIT Toolbox訂便當功能</w:t>
+              <w:br/>
+              <w:br/>
+              <w:br/>
+              <w:t>下週預計：</w:t>
+              <w:br/>
+              <w:t>修正產品APP微信分享跳轉問題</w:t>
+              <w:br/>
+              <w:t>開發IIT Toolbox訂便當功能</w:t>
+              <w:br/>
+              <w:br/>
             </w:r>
           </w:p>
         </w:tc>
@@ -2278,193 +1386,31 @@
             <w:vAlign w:val="top"/>
           </w:tcPr>
           <w:p>
-            <w:pPr>
-              <w:pStyle w:val="純文字"/>
-              <w:rPr>
-                <w:rFonts w:ascii="新細明體" w:cs="新細明體" w:hAnsi="新細明體" w:eastAsia="新細明體"/>
-                <w:shd w:val="nil" w:color="auto" w:fill="auto"/>
-              </w:rPr>
-            </w:pPr>
-            <w:r>
-              <w:rPr>
-                <w:rFonts w:ascii="新細明體" w:cs="新細明體" w:hAnsi="新細明體" w:eastAsia="新細明體"/>
-                <w:shd w:val="nil" w:color="auto" w:fill="auto"/>
-                <w:rtl w:val="0"/>
-                <w:lang w:val="zh-TW" w:eastAsia="zh-TW"/>
-              </w:rPr>
+            <w:r>
               <w:t>本週完成項目：</w:t>
-            </w:r>
-          </w:p>
-          <w:p>
-            <w:pPr>
-              <w:pStyle w:val="純文字"/>
-              <w:bidi w:val="0"/>
-              <w:ind w:left="0" w:right="0" w:firstLine="0"/>
-              <w:jc w:val="left"/>
-              <w:rPr>
-                <w:rFonts w:ascii="新細明體" w:cs="新細明體" w:hAnsi="新細明體" w:eastAsia="新細明體"/>
-                <w:shd w:val="nil" w:color="auto" w:fill="auto"/>
-                <w:rtl w:val="0"/>
-              </w:rPr>
-            </w:pPr>
-            <w:r>
-              <w:rPr>
-                <w:rFonts w:ascii="新細明體" w:cs="新細明體" w:hAnsi="新細明體" w:eastAsia="新細明體"/>
-                <w:shd w:val="nil" w:color="auto" w:fill="auto"/>
-                <w:rtl w:val="0"/>
-                <w:lang w:val="zh-TW" w:eastAsia="zh-TW"/>
-              </w:rPr>
-              <w:t xml:space="preserve">產品：扶輪社 </w:t>
-            </w:r>
-            <w:r>
-              <w:rPr>
-                <w:rFonts w:ascii="新細明體" w:cs="新細明體" w:hAnsi="新細明體" w:eastAsia="新細明體"/>
-                <w:shd w:val="nil" w:color="auto" w:fill="auto"/>
-                <w:rtl w:val="0"/>
-                <w:lang w:val="zh-TW" w:eastAsia="zh-TW"/>
-              </w:rPr>
-              <w:t>- Android</w:t>
-            </w:r>
-          </w:p>
-          <w:p>
-            <w:pPr>
-              <w:pStyle w:val="純文字"/>
-              <w:bidi w:val="0"/>
-              <w:ind w:left="0" w:right="0" w:firstLine="0"/>
-              <w:jc w:val="left"/>
-              <w:rPr>
-                <w:rFonts w:ascii="新細明體" w:cs="新細明體" w:hAnsi="新細明體" w:eastAsia="新細明體"/>
-                <w:shd w:val="nil" w:color="auto" w:fill="auto"/>
-                <w:rtl w:val="0"/>
-              </w:rPr>
-            </w:pPr>
-            <w:r>
-              <w:rPr>
-                <w:rFonts w:ascii="新細明體" w:cs="新細明體" w:hAnsi="新細明體" w:eastAsia="新細明體"/>
-                <w:shd w:val="nil" w:color="auto" w:fill="auto"/>
-                <w:rtl w:val="0"/>
-                <w:lang w:val="zh-TW" w:eastAsia="zh-TW"/>
-              </w:rPr>
-              <w:t xml:space="preserve">            1. </w:t>
-            </w:r>
-            <w:r>
-              <w:rPr>
-                <w:rFonts w:ascii="新細明體" w:cs="新細明體" w:hAnsi="新細明體" w:eastAsia="新細明體"/>
-                <w:shd w:val="nil" w:color="auto" w:fill="auto"/>
-                <w:rtl w:val="0"/>
-                <w:lang w:val="zh-TW" w:eastAsia="zh-TW"/>
-              </w:rPr>
-              <w:t>滑動網頁及列表時，容易在操作其中切換到其他頁面問題</w:t>
-            </w:r>
-          </w:p>
-          <w:p>
-            <w:pPr>
-              <w:pStyle w:val="純文字"/>
-              <w:rPr>
-                <w:rFonts w:ascii="新細明體" w:cs="新細明體" w:hAnsi="新細明體" w:eastAsia="新細明體"/>
-                <w:shd w:val="nil" w:color="auto" w:fill="auto"/>
-                <w:lang w:val="zh-TW" w:eastAsia="zh-TW"/>
-              </w:rPr>
-            </w:pPr>
-          </w:p>
-          <w:p>
-            <w:pPr>
-              <w:pStyle w:val="純文字"/>
-              <w:bidi w:val="0"/>
-              <w:ind w:left="0" w:right="0" w:firstLine="0"/>
-              <w:jc w:val="left"/>
-              <w:rPr>
-                <w:rFonts w:ascii="新細明體" w:cs="新細明體" w:hAnsi="新細明體" w:eastAsia="新細明體"/>
-                <w:shd w:val="nil" w:color="auto" w:fill="auto"/>
-                <w:rtl w:val="0"/>
-              </w:rPr>
-            </w:pPr>
-            <w:r>
-              <w:rPr>
-                <w:rFonts w:ascii="新細明體" w:cs="新細明體" w:hAnsi="新細明體" w:eastAsia="新細明體"/>
-                <w:shd w:val="nil" w:color="auto" w:fill="auto"/>
-                <w:rtl w:val="0"/>
-                <w:lang w:val="zh-TW" w:eastAsia="zh-TW"/>
-              </w:rPr>
+              <w:br/>
+              <w:br/>
+              <w:br/>
+              <w:t>進行中項目：</w:t>
+              <w:br/>
+              <w:t>IIT Tool Box Android app</w:t>
+              <w:br/>
+              <w:t>檢查App版本</w:t>
+              <w:br/>
+              <w:br/>
               <w:t>下週預計：</w:t>
-            </w:r>
-          </w:p>
-          <w:p>
-            <w:pPr>
-              <w:pStyle w:val="純文字"/>
-              <w:bidi w:val="0"/>
-              <w:ind w:left="0" w:right="0" w:firstLine="0"/>
-              <w:jc w:val="left"/>
-              <w:rPr>
-                <w:rFonts w:ascii="新細明體" w:cs="新細明體" w:hAnsi="新細明體" w:eastAsia="新細明體"/>
-                <w:shd w:val="nil" w:color="auto" w:fill="auto"/>
-                <w:rtl w:val="0"/>
-              </w:rPr>
-            </w:pPr>
-            <w:r>
-              <w:rPr>
-                <w:rFonts w:ascii="新細明體" w:cs="新細明體" w:hAnsi="新細明體" w:eastAsia="新細明體"/>
-                <w:shd w:val="nil" w:color="auto" w:fill="auto"/>
-                <w:rtl w:val="0"/>
-                <w:lang w:val="zh-TW" w:eastAsia="zh-TW"/>
-              </w:rPr>
-              <w:t xml:space="preserve">      SD</w:t>
-            </w:r>
-            <w:r>
-              <w:rPr>
-                <w:rFonts w:ascii="新細明體" w:cs="新細明體" w:hAnsi="新細明體" w:eastAsia="新細明體"/>
-                <w:shd w:val="nil" w:color="auto" w:fill="auto"/>
-                <w:rtl w:val="0"/>
-                <w:lang w:val="zh-TW" w:eastAsia="zh-TW"/>
-              </w:rPr>
-              <w:t xml:space="preserve">：技術研究與發展 </w:t>
-            </w:r>
-            <w:r>
-              <w:rPr>
-                <w:rFonts w:ascii="新細明體" w:cs="新細明體" w:hAnsi="新細明體" w:eastAsia="新細明體"/>
-                <w:shd w:val="nil" w:color="auto" w:fill="auto"/>
-                <w:rtl w:val="0"/>
-                <w:lang w:val="zh-TW" w:eastAsia="zh-TW"/>
-              </w:rPr>
-              <w:t>- Android</w:t>
-            </w:r>
-          </w:p>
-          <w:p>
-            <w:pPr>
-              <w:pStyle w:val="純文字"/>
-              <w:bidi w:val="0"/>
-              <w:ind w:left="0" w:right="0" w:firstLine="0"/>
-              <w:jc w:val="left"/>
-              <w:rPr>
-                <w:rtl w:val="0"/>
-              </w:rPr>
-            </w:pPr>
-            <w:r>
-              <w:rPr>
-                <w:rFonts w:ascii="新細明體" w:cs="新細明體" w:hAnsi="新細明體" w:eastAsia="新細明體"/>
-                <w:shd w:val="nil" w:color="auto" w:fill="auto"/>
-                <w:rtl w:val="0"/>
-                <w:lang w:val="zh-TW" w:eastAsia="zh-TW"/>
-              </w:rPr>
-              <w:t xml:space="preserve">      研究</w:t>
-            </w:r>
-            <w:r>
-              <w:rPr>
-                <w:rFonts w:ascii="新細明體" w:cs="新細明體" w:hAnsi="新細明體" w:eastAsia="新細明體"/>
-                <w:shd w:val="nil" w:color="auto" w:fill="auto"/>
-                <w:rtl w:val="0"/>
-                <w:lang w:val="zh-TW" w:eastAsia="zh-TW"/>
-              </w:rPr>
-              <w:t>Android App Bundle</w:t>
-            </w:r>
-            <w:r>
-              <w:rPr>
-                <w:rFonts w:ascii="新細明體" w:cs="新細明體" w:hAnsi="新細明體" w:eastAsia="新細明體"/>
-                <w:shd w:val="nil" w:color="auto" w:fill="auto"/>
-                <w:rtl w:val="0"/>
-                <w:lang w:val="zh-TW" w:eastAsia="zh-TW"/>
-              </w:rPr>
-              <w:t>的打包技術</w:t>
+              <w:br/>
+              <w:t>IIT Tool Box Android app</w:t>
+              <w:br/>
+              <w:t>檢查App版本</w:t>
+              <w:br/>
+              <w:t>Android app研究</w:t>
+              <w:br/>
+              <w:t>練習Parse的資料處理</w:t>
+              <w:br/>
+              <w:t>Security Library：SSL</w:t>
+              <w:br/>
+              <w:br/>
             </w:r>
           </w:p>
         </w:tc>
@@ -2531,431 +1477,26 @@
             <w:vAlign w:val="top"/>
           </w:tcPr>
           <w:p>
-            <w:pPr>
-              <w:pStyle w:val="純文字"/>
-              <w:rPr>
-                <w:rFonts w:ascii="新細明體" w:cs="新細明體" w:hAnsi="新細明體" w:eastAsia="新細明體"/>
-                <w:shd w:val="nil" w:color="auto" w:fill="auto"/>
-              </w:rPr>
-            </w:pPr>
-            <w:r>
-              <w:rPr>
-                <w:rFonts w:ascii="新細明體" w:cs="新細明體" w:hAnsi="新細明體" w:eastAsia="新細明體"/>
-                <w:shd w:val="nil" w:color="auto" w:fill="auto"/>
-                <w:rtl w:val="0"/>
-                <w:lang w:val="zh-TW" w:eastAsia="zh-TW"/>
-              </w:rPr>
-              <w:t>本週完成項目：</w:t>
-            </w:r>
-          </w:p>
-          <w:p>
-            <w:pPr>
-              <w:pStyle w:val="彩色清單 - 輔色 1"/>
-              <w:bidi w:val="0"/>
-              <w:spacing w:line="20" w:lineRule="atLeast"/>
-              <w:ind w:left="0" w:right="0" w:firstLine="0"/>
-              <w:jc w:val="both"/>
-              <w:rPr>
-                <w:rFonts w:ascii="新細明體" w:cs="新細明體" w:hAnsi="新細明體" w:eastAsia="新細明體"/>
-                <w:kern w:val="0"/>
-                <w:shd w:val="nil" w:color="auto" w:fill="auto"/>
-                <w:rtl w:val="0"/>
-              </w:rPr>
-            </w:pPr>
-            <w:r>
-              <w:rPr>
-                <w:rFonts w:ascii="新細明體" w:cs="新細明體" w:hAnsi="新細明體" w:eastAsia="新細明體"/>
-                <w:kern w:val="0"/>
-                <w:shd w:val="nil" w:color="auto" w:fill="auto"/>
-                <w:rtl w:val="0"/>
-                <w:lang w:val="zh-TW" w:eastAsia="zh-TW"/>
-              </w:rPr>
-              <w:t xml:space="preserve">1. </w:t>
-            </w:r>
-            <w:r>
-              <w:rPr>
-                <w:rFonts w:ascii="新細明體" w:cs="新細明體" w:hAnsi="新細明體" w:eastAsia="新細明體"/>
-                <w:kern w:val="0"/>
-                <w:shd w:val="nil" w:color="auto" w:fill="auto"/>
-                <w:rtl w:val="0"/>
-                <w:lang w:val="zh-TW" w:eastAsia="zh-TW"/>
-              </w:rPr>
-              <w:t>優化程式架構及整合共用程式碼</w:t>
-            </w:r>
-          </w:p>
-          <w:p>
-            <w:pPr>
-              <w:pStyle w:val="彩色清單 - 輔色 1"/>
-              <w:bidi w:val="0"/>
-              <w:spacing w:line="20" w:lineRule="atLeast"/>
-              <w:ind w:left="0" w:right="0" w:firstLine="0"/>
-              <w:jc w:val="both"/>
-              <w:rPr>
-                <w:rFonts w:ascii="新細明體" w:cs="新細明體" w:hAnsi="新細明體" w:eastAsia="新細明體"/>
-                <w:kern w:val="0"/>
-                <w:shd w:val="nil" w:color="auto" w:fill="auto"/>
-                <w:rtl w:val="0"/>
-              </w:rPr>
-            </w:pPr>
-            <w:r>
-              <w:rPr>
-                <w:rFonts w:ascii="新細明體" w:cs="新細明體" w:hAnsi="新細明體" w:eastAsia="新細明體"/>
-                <w:kern w:val="0"/>
-                <w:shd w:val="nil" w:color="auto" w:fill="auto"/>
-                <w:rtl w:val="0"/>
-                <w:lang w:val="zh-TW" w:eastAsia="zh-TW"/>
-              </w:rPr>
-              <w:t xml:space="preserve">2. </w:t>
-            </w:r>
-            <w:r>
-              <w:rPr>
-                <w:rFonts w:ascii="新細明體" w:cs="新細明體" w:hAnsi="新細明體" w:eastAsia="新細明體"/>
-                <w:kern w:val="0"/>
-                <w:shd w:val="nil" w:color="auto" w:fill="auto"/>
-                <w:rtl w:val="0"/>
-                <w:lang w:val="zh-TW" w:eastAsia="zh-TW"/>
-              </w:rPr>
-              <w:t>其他</w:t>
-            </w:r>
-          </w:p>
-          <w:p>
-            <w:pPr>
-              <w:pStyle w:val="彩色清單 - 輔色 1"/>
-              <w:bidi w:val="0"/>
-              <w:spacing w:line="20" w:lineRule="atLeast"/>
-              <w:ind w:left="0" w:right="0" w:firstLine="0"/>
-              <w:jc w:val="both"/>
-              <w:rPr>
-                <w:rFonts w:ascii="新細明體" w:cs="新細明體" w:hAnsi="新細明體" w:eastAsia="新細明體"/>
-                <w:kern w:val="0"/>
-                <w:shd w:val="nil" w:color="auto" w:fill="auto"/>
-                <w:rtl w:val="0"/>
-              </w:rPr>
-            </w:pPr>
-            <w:r>
-              <w:rPr>
-                <w:rFonts w:ascii="新細明體" w:cs="新細明體" w:hAnsi="新細明體" w:eastAsia="新細明體"/>
-                <w:kern w:val="0"/>
-                <w:shd w:val="nil" w:color="auto" w:fill="auto"/>
-                <w:rtl w:val="0"/>
-                <w:lang w:val="zh-TW" w:eastAsia="zh-TW"/>
-              </w:rPr>
-              <w:t xml:space="preserve">            1. </w:t>
-            </w:r>
-            <w:r>
-              <w:rPr>
-                <w:rFonts w:ascii="新細明體" w:cs="新細明體" w:hAnsi="新細明體" w:eastAsia="新細明體"/>
-                <w:kern w:val="0"/>
-                <w:shd w:val="nil" w:color="auto" w:fill="auto"/>
-                <w:rtl w:val="0"/>
-                <w:lang w:val="zh-TW" w:eastAsia="zh-TW"/>
-              </w:rPr>
-              <w:t>福利社準備年底活動資料</w:t>
-            </w:r>
-          </w:p>
-          <w:p>
-            <w:pPr>
-              <w:pStyle w:val="彩色清單 - 輔色 1"/>
-              <w:bidi w:val="0"/>
-              <w:spacing w:line="20" w:lineRule="atLeast"/>
-              <w:ind w:left="0" w:right="0" w:firstLine="0"/>
-              <w:jc w:val="both"/>
-              <w:rPr>
-                <w:rFonts w:ascii="新細明體" w:cs="新細明體" w:hAnsi="新細明體" w:eastAsia="新細明體"/>
-                <w:kern w:val="0"/>
-                <w:shd w:val="nil" w:color="auto" w:fill="auto"/>
-                <w:rtl w:val="0"/>
-              </w:rPr>
-            </w:pPr>
-            <w:r>
-              <w:rPr>
-                <w:rFonts w:ascii="新細明體" w:cs="新細明體" w:hAnsi="新細明體" w:eastAsia="新細明體"/>
-                <w:kern w:val="0"/>
-                <w:shd w:val="nil" w:color="auto" w:fill="auto"/>
-                <w:rtl w:val="0"/>
-                <w:lang w:val="zh-TW" w:eastAsia="zh-TW"/>
-              </w:rPr>
-              <w:t xml:space="preserve">            2. </w:t>
-            </w:r>
-            <w:r>
-              <w:rPr>
-                <w:rFonts w:ascii="新細明體" w:cs="新細明體" w:hAnsi="新細明體" w:eastAsia="新細明體"/>
-                <w:kern w:val="0"/>
-                <w:shd w:val="nil" w:color="auto" w:fill="auto"/>
-                <w:rtl w:val="0"/>
-                <w:lang w:val="zh-TW" w:eastAsia="zh-TW"/>
-              </w:rPr>
-              <w:t>學習</w:t>
-            </w:r>
-            <w:r>
-              <w:rPr>
-                <w:rFonts w:ascii="新細明體" w:cs="新細明體" w:hAnsi="新細明體" w:eastAsia="新細明體"/>
-                <w:kern w:val="0"/>
-                <w:shd w:val="nil" w:color="auto" w:fill="auto"/>
-                <w:rtl w:val="0"/>
-                <w:lang w:val="zh-TW" w:eastAsia="zh-TW"/>
-              </w:rPr>
-              <w:t>kotlin</w:t>
-            </w:r>
-            <w:r>
-              <w:rPr>
-                <w:rFonts w:ascii="新細明體" w:cs="新細明體" w:hAnsi="新細明體" w:eastAsia="新細明體"/>
-                <w:kern w:val="0"/>
-                <w:shd w:val="nil" w:color="auto" w:fill="auto"/>
-                <w:rtl w:val="0"/>
-                <w:lang w:val="zh-TW" w:eastAsia="zh-TW"/>
-              </w:rPr>
-              <w:t>語言函數及參數相關優勢特性</w:t>
-            </w:r>
-          </w:p>
-          <w:p>
-            <w:pPr>
-              <w:pStyle w:val="彩色清單 - 輔色 1"/>
-              <w:spacing w:line="20" w:lineRule="atLeast"/>
-              <w:ind w:left="0" w:firstLine="0"/>
-              <w:jc w:val="both"/>
-              <w:rPr>
-                <w:rFonts w:ascii="新細明體" w:cs="新細明體" w:hAnsi="新細明體" w:eastAsia="新細明體"/>
-                <w:kern w:val="0"/>
-                <w:shd w:val="nil" w:color="auto" w:fill="auto"/>
-                <w:lang w:val="zh-TW" w:eastAsia="zh-TW"/>
-              </w:rPr>
-            </w:pPr>
-          </w:p>
-          <w:p>
-            <w:pPr>
-              <w:pStyle w:val="純文字"/>
-              <w:bidi w:val="0"/>
-              <w:ind w:left="0" w:right="0" w:firstLine="0"/>
-              <w:jc w:val="left"/>
-              <w:rPr>
-                <w:rFonts w:ascii="新細明體" w:cs="新細明體" w:hAnsi="新細明體" w:eastAsia="新細明體"/>
-                <w:shd w:val="nil" w:color="auto" w:fill="auto"/>
-                <w:rtl w:val="0"/>
-              </w:rPr>
-            </w:pPr>
-            <w:r>
-              <w:rPr>
-                <w:rFonts w:ascii="新細明體" w:cs="新細明體" w:hAnsi="新細明體" w:eastAsia="新細明體"/>
-                <w:shd w:val="nil" w:color="auto" w:fill="auto"/>
-                <w:rtl w:val="0"/>
-                <w:lang w:val="zh-TW" w:eastAsia="zh-TW"/>
-              </w:rPr>
+            <w:r>
+              <w:t xml:space="preserve">本週完成項目： </w:t>
+              <w:br/>
+              <w:t>閱讀及實作ML kit相關實用功能部件</w:t>
+              <w:br/>
+              <w:t>年終大掃除</w:t>
+              <w:br/>
+              <w:br/>
+              <w:br/>
+              <w:t>進行中項目：</w:t>
+              <w:br/>
+              <w:t>預習parse Push Notification相關原理知識</w:t>
+              <w:br/>
+              <w:br/>
+              <w:br/>
               <w:t>下週預計：</w:t>
-            </w:r>
-          </w:p>
-          <w:p>
-            <w:pPr>
-              <w:pStyle w:val="純文字"/>
-              <w:bidi w:val="0"/>
-              <w:ind w:left="0" w:right="0" w:firstLine="0"/>
-              <w:jc w:val="left"/>
-              <w:rPr>
-                <w:rFonts w:ascii="新細明體" w:cs="新細明體" w:hAnsi="新細明體" w:eastAsia="新細明體"/>
-                <w:b w:val="1"/>
-                <w:bCs w:val="1"/>
-                <w:shd w:val="nil" w:color="auto" w:fill="auto"/>
-                <w:rtl w:val="0"/>
-              </w:rPr>
-            </w:pPr>
-            <w:r>
-              <w:rPr>
-                <w:rFonts w:ascii="新細明體" w:cs="新細明體" w:hAnsi="新細明體" w:eastAsia="新細明體"/>
-                <w:b w:val="1"/>
-                <w:bCs w:val="1"/>
-                <w:shd w:val="nil" w:color="auto" w:fill="auto"/>
-                <w:rtl w:val="0"/>
-                <w:lang w:val="zh-TW" w:eastAsia="zh-TW"/>
-              </w:rPr>
-              <w:t xml:space="preserve">1. </w:t>
-            </w:r>
-            <w:r>
-              <w:rPr>
-                <w:rFonts w:ascii="新細明體" w:cs="新細明體" w:hAnsi="新細明體" w:eastAsia="新細明體"/>
-                <w:b w:val="1"/>
-                <w:bCs w:val="1"/>
-                <w:shd w:val="nil" w:color="auto" w:fill="auto"/>
-                <w:rtl w:val="0"/>
-                <w:lang w:val="zh-TW" w:eastAsia="zh-TW"/>
-              </w:rPr>
-              <w:t>品牌</w:t>
-            </w:r>
-            <w:r>
-              <w:rPr>
-                <w:rFonts w:ascii="新細明體" w:cs="新細明體" w:hAnsi="新細明體" w:eastAsia="新細明體"/>
-                <w:b w:val="1"/>
-                <w:bCs w:val="1"/>
-                <w:shd w:val="nil" w:color="auto" w:fill="auto"/>
-                <w:rtl w:val="0"/>
-                <w:lang w:val="zh-TW" w:eastAsia="zh-TW"/>
-              </w:rPr>
-              <w:t>APP</w:t>
-            </w:r>
-          </w:p>
-          <w:p>
-            <w:pPr>
-              <w:pStyle w:val="純文字"/>
-              <w:bidi w:val="0"/>
-              <w:ind w:left="0" w:right="0" w:firstLine="0"/>
-              <w:jc w:val="left"/>
-              <w:rPr>
-                <w:rFonts w:ascii="新細明體" w:cs="新細明體" w:hAnsi="新細明體" w:eastAsia="新細明體"/>
-                <w:b w:val="1"/>
-                <w:bCs w:val="1"/>
-                <w:shd w:val="nil" w:color="auto" w:fill="auto"/>
-                <w:rtl w:val="0"/>
-              </w:rPr>
-            </w:pPr>
-            <w:r>
-              <w:rPr>
-                <w:rFonts w:ascii="新細明體" w:cs="新細明體" w:hAnsi="新細明體" w:eastAsia="新細明體"/>
-                <w:b w:val="1"/>
-                <w:bCs w:val="1"/>
-                <w:shd w:val="nil" w:color="auto" w:fill="auto"/>
-                <w:rtl w:val="0"/>
-                <w:lang w:val="zh-TW" w:eastAsia="zh-TW"/>
-              </w:rPr>
-              <w:t xml:space="preserve">      1. </w:t>
-            </w:r>
-            <w:r>
-              <w:rPr>
-                <w:rFonts w:ascii="新細明體" w:cs="新細明體" w:hAnsi="新細明體" w:eastAsia="新細明體"/>
-                <w:b w:val="1"/>
-                <w:bCs w:val="1"/>
-                <w:shd w:val="nil" w:color="auto" w:fill="auto"/>
-                <w:rtl w:val="0"/>
-                <w:lang w:val="zh-TW" w:eastAsia="zh-TW"/>
-              </w:rPr>
-              <w:t>優化程式架構及整合共用程式碼</w:t>
-            </w:r>
-          </w:p>
-          <w:p>
-            <w:pPr>
-              <w:pStyle w:val="純文字"/>
-              <w:bidi w:val="0"/>
-              <w:ind w:left="0" w:right="0" w:firstLine="0"/>
-              <w:jc w:val="left"/>
-              <w:rPr>
-                <w:rFonts w:ascii="新細明體" w:cs="新細明體" w:hAnsi="新細明體" w:eastAsia="新細明體"/>
-                <w:b w:val="1"/>
-                <w:bCs w:val="1"/>
-                <w:shd w:val="nil" w:color="auto" w:fill="auto"/>
-                <w:rtl w:val="0"/>
-              </w:rPr>
-            </w:pPr>
-            <w:r>
-              <w:rPr>
-                <w:rFonts w:ascii="新細明體" w:cs="新細明體" w:hAnsi="新細明體" w:eastAsia="新細明體"/>
-                <w:b w:val="1"/>
-                <w:bCs w:val="1"/>
-                <w:shd w:val="nil" w:color="auto" w:fill="auto"/>
-                <w:rtl w:val="0"/>
-                <w:lang w:val="zh-TW" w:eastAsia="zh-TW"/>
-              </w:rPr>
-              <w:t xml:space="preserve">2. </w:t>
-            </w:r>
-            <w:r>
-              <w:rPr>
-                <w:rFonts w:ascii="新細明體" w:cs="新細明體" w:hAnsi="新細明體" w:eastAsia="新細明體"/>
-                <w:b w:val="1"/>
-                <w:bCs w:val="1"/>
-                <w:shd w:val="nil" w:color="auto" w:fill="auto"/>
-                <w:rtl w:val="0"/>
-                <w:lang w:val="zh-TW" w:eastAsia="zh-TW"/>
-              </w:rPr>
-              <w:t>其他</w:t>
-            </w:r>
-          </w:p>
-          <w:p>
-            <w:pPr>
-              <w:pStyle w:val="純文字"/>
-              <w:bidi w:val="0"/>
-              <w:ind w:left="0" w:right="0" w:firstLine="0"/>
-              <w:jc w:val="left"/>
-              <w:rPr>
-                <w:rFonts w:ascii="新細明體" w:cs="新細明體" w:hAnsi="新細明體" w:eastAsia="新細明體"/>
-                <w:b w:val="1"/>
-                <w:bCs w:val="1"/>
-                <w:shd w:val="nil" w:color="auto" w:fill="auto"/>
-                <w:rtl w:val="0"/>
-              </w:rPr>
-            </w:pPr>
-            <w:r>
-              <w:rPr>
-                <w:rFonts w:ascii="新細明體" w:cs="新細明體" w:hAnsi="新細明體" w:eastAsia="新細明體"/>
-                <w:b w:val="1"/>
-                <w:bCs w:val="1"/>
-                <w:shd w:val="nil" w:color="auto" w:fill="auto"/>
-                <w:rtl w:val="0"/>
-                <w:lang w:val="zh-TW" w:eastAsia="zh-TW"/>
-              </w:rPr>
-              <w:t xml:space="preserve">      1. </w:t>
-            </w:r>
-            <w:r>
-              <w:rPr>
-                <w:rFonts w:ascii="新細明體" w:cs="新細明體" w:hAnsi="新細明體" w:eastAsia="新細明體"/>
-                <w:b w:val="1"/>
-                <w:bCs w:val="1"/>
-                <w:shd w:val="nil" w:color="auto" w:fill="auto"/>
-                <w:rtl w:val="0"/>
-                <w:lang w:val="zh-TW" w:eastAsia="zh-TW"/>
-              </w:rPr>
-              <w:t>福利社準備年底活動資料</w:t>
-            </w:r>
-          </w:p>
-          <w:p>
-            <w:pPr>
-              <w:pStyle w:val="純文字"/>
-              <w:bidi w:val="0"/>
-              <w:ind w:left="0" w:right="0" w:firstLine="0"/>
-              <w:jc w:val="left"/>
-              <w:rPr>
-                <w:rtl w:val="0"/>
-              </w:rPr>
-            </w:pPr>
-            <w:r>
-              <w:rPr>
-                <w:rFonts w:ascii="新細明體" w:cs="新細明體" w:hAnsi="新細明體" w:eastAsia="新細明體"/>
-                <w:b w:val="1"/>
-                <w:bCs w:val="1"/>
-                <w:shd w:val="nil" w:color="auto" w:fill="auto"/>
-                <w:rtl w:val="0"/>
-                <w:lang w:val="zh-TW" w:eastAsia="zh-TW"/>
-              </w:rPr>
-              <w:t xml:space="preserve">      2. </w:t>
-            </w:r>
-            <w:r>
-              <w:rPr>
-                <w:rFonts w:ascii="新細明體" w:cs="新細明體" w:hAnsi="新細明體" w:eastAsia="新細明體"/>
-                <w:b w:val="1"/>
-                <w:bCs w:val="1"/>
-                <w:shd w:val="nil" w:color="auto" w:fill="auto"/>
-                <w:rtl w:val="0"/>
-                <w:lang w:val="zh-TW" w:eastAsia="zh-TW"/>
-              </w:rPr>
-              <w:t>學習</w:t>
-            </w:r>
-            <w:r>
-              <w:rPr>
-                <w:rFonts w:ascii="新細明體" w:cs="新細明體" w:hAnsi="新細明體" w:eastAsia="新細明體"/>
-                <w:b w:val="1"/>
-                <w:bCs w:val="1"/>
-                <w:shd w:val="nil" w:color="auto" w:fill="auto"/>
-                <w:rtl w:val="0"/>
-                <w:lang w:val="zh-TW" w:eastAsia="zh-TW"/>
-              </w:rPr>
-              <w:t>kotlin</w:t>
-            </w:r>
-            <w:r>
-              <w:rPr>
-                <w:rFonts w:ascii="新細明體" w:cs="新細明體" w:hAnsi="新細明體" w:eastAsia="新細明體"/>
-                <w:b w:val="1"/>
-                <w:bCs w:val="1"/>
-                <w:shd w:val="nil" w:color="auto" w:fill="auto"/>
-                <w:rtl w:val="0"/>
-                <w:lang w:val="zh-TW" w:eastAsia="zh-TW"/>
-              </w:rPr>
-              <w:t>語言條件控制相關語法</w:t>
+              <w:br/>
+              <w:t>實作parse Push Notification相關原理知識</w:t>
+              <w:br/>
+              <w:t xml:space="preserve">閱讀及實作Test Lab /Crashlytics相關分析測試功能 </w:t>
             </w:r>
           </w:p>
         </w:tc>

</xml_diff>